<commit_message>
test first commitof .txt
</commit_message>
<xml_diff>
--- a/test_git.docx
+++ b/test_git.docx
@@ -6,14 +6,12 @@
       <w:r>
         <w:t xml:space="preserve">cd </w:t>
       </w:r>
-      <w:proofErr w:type="spellStart"/>
       <w:r>
         <w:rPr>
           <w:color w:val="FF0000"/>
         </w:rPr>
         <w:t>keywashington</w:t>
       </w:r>
-      <w:proofErr w:type="spellEnd"/>
       <w:r>
         <w:rPr>
           <w:color w:val="FF0000"/>
@@ -35,80 +33,33 @@
     </w:p>
     <w:p/>
     <w:p>
-      <w:proofErr w:type="spellStart"/>
-      <w:proofErr w:type="gramStart"/>
-      <w:r>
-        <w:t>git</w:t>
-      </w:r>
-      <w:proofErr w:type="spellEnd"/>
-      <w:proofErr w:type="gramEnd"/>
-      <w:r>
-        <w:t xml:space="preserve"> </w:t>
-      </w:r>
-      <w:proofErr w:type="spellStart"/>
-      <w:r>
-        <w:t>init</w:t>
-      </w:r>
-      <w:proofErr w:type="spellEnd"/>
-    </w:p>
-    <w:p>
-      <w:proofErr w:type="spellStart"/>
-      <w:proofErr w:type="gramStart"/>
-      <w:r>
-        <w:t>ls</w:t>
-      </w:r>
-      <w:proofErr w:type="spellEnd"/>
-      <w:proofErr w:type="gramEnd"/>
-      <w:r>
-        <w:t xml:space="preserve"> - a</w:t>
-      </w:r>
-    </w:p>
-    <w:p>
-      <w:proofErr w:type="spellStart"/>
-      <w:proofErr w:type="gramStart"/>
-      <w:r>
-        <w:t>git</w:t>
-      </w:r>
-      <w:proofErr w:type="spellEnd"/>
-      <w:proofErr w:type="gramEnd"/>
-      <w:r>
-        <w:t xml:space="preserve"> log</w:t>
-      </w:r>
-    </w:p>
-    <w:p>
-      <w:proofErr w:type="spellStart"/>
-      <w:proofErr w:type="gramStart"/>
-      <w:r>
-        <w:t>git</w:t>
-      </w:r>
-      <w:proofErr w:type="spellEnd"/>
-      <w:proofErr w:type="gramEnd"/>
-      <w:r>
-        <w:t xml:space="preserve"> add .</w:t>
-      </w:r>
-    </w:p>
-    <w:p>
-      <w:proofErr w:type="spellStart"/>
-      <w:proofErr w:type="gramStart"/>
-      <w:r>
-        <w:t>git</w:t>
-      </w:r>
-      <w:proofErr w:type="spellEnd"/>
-      <w:proofErr w:type="gramEnd"/>
-      <w:r>
-        <w:t xml:space="preserve"> status</w:t>
-      </w:r>
-    </w:p>
-    <w:p>
-      <w:proofErr w:type="spellStart"/>
-      <w:proofErr w:type="gramStart"/>
-      <w:r>
-        <w:t>git</w:t>
-      </w:r>
-      <w:proofErr w:type="spellEnd"/>
-      <w:proofErr w:type="gramEnd"/>
-      <w:r>
-        <w:t xml:space="preserve"> commit -m "</w:t>
+      <w:r>
+        <w:t>git init</w:t>
+      </w:r>
+    </w:p>
+    <w:p>
+      <w:r>
+        <w:t>ls - a</w:t>
+      </w:r>
+    </w:p>
+    <w:p>
+      <w:r>
+        <w:t>git log</w:t>
+      </w:r>
+    </w:p>
+    <w:p>
+      <w:r>
+        <w:t>git add .</w:t>
+      </w:r>
+    </w:p>
+    <w:p>
+      <w:r>
+        <w:t>git status</w:t>
+      </w:r>
+    </w:p>
+    <w:p>
+      <w:r>
+        <w:t>git commit -m "</w:t>
       </w:r>
       <w:r>
         <w:rPr>
@@ -121,52 +72,31 @@
       </w:r>
     </w:p>
     <w:p>
-      <w:proofErr w:type="spellStart"/>
-      <w:proofErr w:type="gramStart"/>
-      <w:r>
-        <w:t>git</w:t>
-      </w:r>
-      <w:proofErr w:type="spellEnd"/>
-      <w:proofErr w:type="gramEnd"/>
-      <w:r>
-        <w:t xml:space="preserve"> log</w:t>
-      </w:r>
-    </w:p>
-    <w:p>
-      <w:proofErr w:type="spellStart"/>
-      <w:proofErr w:type="gramStart"/>
-      <w:r>
-        <w:t>git</w:t>
-      </w:r>
-      <w:proofErr w:type="spellEnd"/>
-      <w:proofErr w:type="gramEnd"/>
-      <w:r>
-        <w:t xml:space="preserve"> remote add origin https://github.com/gabizuquim/fernguidewashington.git</w:t>
-      </w:r>
-    </w:p>
-    <w:p>
-      <w:proofErr w:type="spellStart"/>
-      <w:proofErr w:type="gramStart"/>
-      <w:r>
-        <w:t>git</w:t>
-      </w:r>
-      <w:proofErr w:type="spellEnd"/>
-      <w:proofErr w:type="gramEnd"/>
-      <w:r>
-        <w:t xml:space="preserve"> remote -v</w:t>
-      </w:r>
-    </w:p>
-    <w:p>
-      <w:proofErr w:type="spellStart"/>
-      <w:proofErr w:type="gramStart"/>
-      <w:r>
-        <w:t>git</w:t>
-      </w:r>
-      <w:proofErr w:type="spellEnd"/>
-      <w:proofErr w:type="gramEnd"/>
-      <w:r>
-        <w:t xml:space="preserve"> push origin master</w:t>
-      </w:r>
+      <w:r>
+        <w:t>git log</w:t>
+      </w:r>
+    </w:p>
+    <w:p>
+      <w:r>
+        <w:t>git remote add origin https://github.com/gabizuquim/fernguidewashington.git</w:t>
+      </w:r>
+    </w:p>
+    <w:p>
+      <w:r>
+        <w:t>git remote -v</w:t>
+      </w:r>
+    </w:p>
+    <w:p>
+      <w:r>
+        <w:t>git push origin master</w:t>
+      </w:r>
+    </w:p>
+    <w:p>
+      <w:r>
+        <w:t>## testando modificacoes</w:t>
+      </w:r>
+    </w:p>
+    <w:p>
       <w:bookmarkStart w:id="0" w:name="_GoBack"/>
       <w:bookmarkEnd w:id="0"/>
     </w:p>

</xml_diff>